<commit_message>
papers and updated safety docs
</commit_message>
<xml_diff>
--- a/safety_documents/BotanyFieldSafety_SeagrassDiatoms_Parfrey_20201022.docx
+++ b/safety_documents/BotanyFieldSafety_SeagrassDiatoms_Parfrey_20201022.docx
@@ -207,13 +207,29 @@
                 <w:iCs/>
                 <w:color w:val="000000"/>
               </w:rPr>
-              <w:t xml:space="preserve">Emily Adamczyk (PhD Candidate in Parfrey Lab) </w:t>
-            </w:r>
+              <w:t xml:space="preserve">Emily Adamczyk (PhD Candidate in </w:t>
+            </w:r>
+            <w:proofErr w:type="spellStart"/>
             <w:r>
               <w:rPr>
                 <w:iCs/>
                 <w:color w:val="000000"/>
               </w:rPr>
+              <w:t>Parfrey</w:t>
+            </w:r>
+            <w:proofErr w:type="spellEnd"/>
+            <w:r>
+              <w:rPr>
+                <w:iCs/>
+                <w:color w:val="000000"/>
+              </w:rPr>
+              <w:t xml:space="preserve"> Lab) </w:t>
+            </w:r>
+            <w:r>
+              <w:rPr>
+                <w:iCs/>
+                <w:color w:val="000000"/>
+              </w:rPr>
               <w:t xml:space="preserve">and </w:t>
             </w:r>
             <w:r>
@@ -235,20 +251,52 @@
                 <w:iCs/>
                 <w:color w:val="000000"/>
               </w:rPr>
-              <w:t xml:space="preserve"> (PhD Student in Parfrey lab)</w:t>
-            </w:r>
+              <w:t xml:space="preserve"> (PhD Student in </w:t>
+            </w:r>
+            <w:proofErr w:type="spellStart"/>
             <w:r>
               <w:rPr>
                 <w:iCs/>
                 <w:color w:val="000000"/>
               </w:rPr>
-              <w:t>. O</w:t>
-            </w:r>
+              <w:t>Parfrey</w:t>
+            </w:r>
+            <w:proofErr w:type="spellEnd"/>
             <w:r>
               <w:rPr>
                 <w:iCs/>
                 <w:color w:val="000000"/>
               </w:rPr>
+              <w:t xml:space="preserve"> </w:t>
+            </w:r>
+            <w:proofErr w:type="gramStart"/>
+            <w:r>
+              <w:rPr>
+                <w:iCs/>
+                <w:color w:val="000000"/>
+              </w:rPr>
+              <w:t>lab)</w:t>
+            </w:r>
+            <w:r>
+              <w:rPr>
+                <w:iCs/>
+                <w:color w:val="000000"/>
+              </w:rPr>
+              <w:t>.</w:t>
+            </w:r>
+            <w:proofErr w:type="gramEnd"/>
+            <w:r>
+              <w:rPr>
+                <w:iCs/>
+                <w:color w:val="000000"/>
+              </w:rPr>
+              <w:t xml:space="preserve"> O</w:t>
+            </w:r>
+            <w:r>
+              <w:rPr>
+                <w:iCs/>
+                <w:color w:val="000000"/>
+              </w:rPr>
               <w:t xml:space="preserve">ther </w:t>
             </w:r>
             <w:r>
@@ -256,21 +304,46 @@
                 <w:iCs/>
                 <w:color w:val="000000"/>
               </w:rPr>
-              <w:t xml:space="preserve">members of the Parfrey lab may be approved by Laura </w:t>
-            </w:r>
+              <w:t xml:space="preserve">members of the </w:t>
+            </w:r>
+            <w:proofErr w:type="spellStart"/>
             <w:r>
               <w:rPr>
                 <w:iCs/>
                 <w:color w:val="000000"/>
               </w:rPr>
+              <w:t>Parfrey</w:t>
+            </w:r>
+            <w:proofErr w:type="spellEnd"/>
+            <w:r>
+              <w:rPr>
+                <w:iCs/>
+                <w:color w:val="000000"/>
+              </w:rPr>
+              <w:t xml:space="preserve"> lab may be approved by Laura </w:t>
+            </w:r>
+            <w:r>
+              <w:rPr>
+                <w:iCs/>
+                <w:color w:val="000000"/>
+              </w:rPr>
               <w:t xml:space="preserve">Wegener </w:t>
             </w:r>
+            <w:proofErr w:type="spellStart"/>
             <w:r>
               <w:rPr>
                 <w:iCs/>
                 <w:color w:val="000000"/>
               </w:rPr>
-              <w:t xml:space="preserve">Parfrey to join on the conditions that they 1) </w:t>
+              <w:t>Parfrey</w:t>
+            </w:r>
+            <w:proofErr w:type="spellEnd"/>
+            <w:r>
+              <w:rPr>
+                <w:iCs/>
+                <w:color w:val="000000"/>
+              </w:rPr>
+              <w:t xml:space="preserve"> to join on the conditions that they 1) </w:t>
             </w:r>
             <w:r>
               <w:rPr>
@@ -591,7 +664,21 @@
               <w:rPr>
                 <w:color w:val="000000"/>
               </w:rPr>
-              <w:t xml:space="preserve">an intertidal seagrass meadow at Montague Harbour Marine Provincial Park, Galiano Island. We (Emily and Siobhan) will wade in the seagrass meadows wearing a drysuit or waders to collect the seagrass and also take water quality measurements using a multiparameter probe. In the event the water is too murky or deep to collect the seagrass leaves, we will use goggles and a snorkel to collect our samples (snorkel depth will be no deeper than 2 metres). We will have a non-UBC colleague on shore in case of emergency. </w:t>
+              <w:t xml:space="preserve">an intertidal seagrass meadow at Montague Harbour Marine Provincial Park, Galiano Island. We (Emily and Siobhan) will wade in the seagrass meadows wearing a </w:t>
+            </w:r>
+            <w:proofErr w:type="spellStart"/>
+            <w:r>
+              <w:rPr>
+                <w:color w:val="000000"/>
+              </w:rPr>
+              <w:t>drysuit</w:t>
+            </w:r>
+            <w:proofErr w:type="spellEnd"/>
+            <w:r>
+              <w:rPr>
+                <w:color w:val="000000"/>
+              </w:rPr>
+              <w:t xml:space="preserve"> or waders to collect the seagrass and also take water quality measurements using a multiparameter probe. In the event the water is too murky or deep to collect the seagrass leaves, we will use goggles and a snorkel to collect our samples (snorkel depth will be no deeper than 2 metres). We will have a non-UBC colleague on shore in case of emergency. </w:t>
             </w:r>
           </w:p>
           <w:p>
@@ -1145,12 +1232,14 @@
               </w:rPr>
               <w:t xml:space="preserve">Wegener </w:t>
             </w:r>
+            <w:proofErr w:type="spellStart"/>
             <w:r>
               <w:rPr>
                 <w:color w:val="000000"/>
               </w:rPr>
               <w:t>Parfrey</w:t>
             </w:r>
+            <w:proofErr w:type="spellEnd"/>
           </w:p>
         </w:tc>
       </w:tr>
@@ -1203,7 +1292,25 @@
                 <w:color w:val="000000"/>
                 <w:lang w:eastAsia="ko-KR"/>
               </w:rPr>
-              <w:t xml:space="preserve">On occasion Laura Parfrey will participate in the trip, but </w:t>
+              <w:t xml:space="preserve">On occasion Laura </w:t>
+            </w:r>
+            <w:proofErr w:type="spellStart"/>
+            <w:r>
+              <w:rPr>
+                <w:rFonts w:eastAsia="Batang"/>
+                <w:color w:val="000000"/>
+                <w:lang w:eastAsia="ko-KR"/>
+              </w:rPr>
+              <w:t>Parfrey</w:t>
+            </w:r>
+            <w:proofErr w:type="spellEnd"/>
+            <w:r>
+              <w:rPr>
+                <w:rFonts w:eastAsia="Batang"/>
+                <w:color w:val="000000"/>
+                <w:lang w:eastAsia="ko-KR"/>
+              </w:rPr>
+              <w:t xml:space="preserve"> will participate in the trip, but </w:t>
             </w:r>
             <w:r>
               <w:rPr>
@@ -2170,8 +2277,17 @@
                 <w:color w:val="000000"/>
                 <w:lang w:eastAsia="ko-KR"/>
               </w:rPr>
-              <w:t>, Laura Parfrey</w:t>
-            </w:r>
+              <w:t xml:space="preserve">, Laura </w:t>
+            </w:r>
+            <w:proofErr w:type="spellStart"/>
+            <w:r>
+              <w:rPr>
+                <w:color w:val="000000"/>
+                <w:lang w:eastAsia="ko-KR"/>
+              </w:rPr>
+              <w:t>Parfrey</w:t>
+            </w:r>
+            <w:proofErr w:type="spellEnd"/>
           </w:p>
           <w:p>
             <w:pPr>
@@ -2477,7 +2593,21 @@
               <w:rPr>
                 <w:color w:val="000000"/>
               </w:rPr>
-              <w:t xml:space="preserve">Deposit samples in Parfrey Lab at UBC </w:t>
+              <w:t xml:space="preserve">Deposit samples in </w:t>
+            </w:r>
+            <w:proofErr w:type="spellStart"/>
+            <w:r>
+              <w:rPr>
+                <w:color w:val="000000"/>
+              </w:rPr>
+              <w:t>Parfrey</w:t>
+            </w:r>
+            <w:proofErr w:type="spellEnd"/>
+            <w:r>
+              <w:rPr>
+                <w:color w:val="000000"/>
+              </w:rPr>
+              <w:t xml:space="preserve"> Lab at UBC </w:t>
             </w:r>
           </w:p>
           <w:p>
@@ -2781,7 +2911,21 @@
               <w:rPr>
                 <w:color w:val="000000"/>
               </w:rPr>
-              <w:t>(y/n/na)</w:t>
+              <w:t>(y/n/</w:t>
+            </w:r>
+            <w:proofErr w:type="spellStart"/>
+            <w:r>
+              <w:rPr>
+                <w:color w:val="000000"/>
+              </w:rPr>
+              <w:t>na</w:t>
+            </w:r>
+            <w:proofErr w:type="spellEnd"/>
+            <w:r>
+              <w:rPr>
+                <w:color w:val="000000"/>
+              </w:rPr>
+              <w:t>)</w:t>
             </w:r>
           </w:p>
         </w:tc>
@@ -2826,7 +2970,21 @@
               <w:rPr>
                 <w:color w:val="000000"/>
               </w:rPr>
-              <w:t>(y/n/na)</w:t>
+              <w:t>(y/n/</w:t>
+            </w:r>
+            <w:proofErr w:type="spellStart"/>
+            <w:r>
+              <w:rPr>
+                <w:color w:val="000000"/>
+              </w:rPr>
+              <w:t>na</w:t>
+            </w:r>
+            <w:proofErr w:type="spellEnd"/>
+            <w:r>
+              <w:rPr>
+                <w:color w:val="000000"/>
+              </w:rPr>
+              <w:t>)</w:t>
             </w:r>
           </w:p>
         </w:tc>
@@ -2953,9 +3111,11 @@
             </w:tcMar>
           </w:tcPr>
           <w:p>
+            <w:proofErr w:type="spellStart"/>
             <w:r>
               <w:t>na</w:t>
             </w:r>
+            <w:proofErr w:type="spellEnd"/>
           </w:p>
         </w:tc>
         <w:tc>
@@ -3107,9 +3267,11 @@
             </w:tcMar>
           </w:tcPr>
           <w:p>
+            <w:proofErr w:type="spellStart"/>
             <w:r>
               <w:t>na</w:t>
             </w:r>
+            <w:proofErr w:type="spellEnd"/>
           </w:p>
         </w:tc>
         <w:tc>
@@ -3152,6 +3314,7 @@
           </w:tcPr>
           <w:p>
             <w:commentRangeStart w:id="0"/>
+            <w:commentRangeStart w:id="1"/>
             <w:r>
               <w:t>No</w:t>
             </w:r>
@@ -3163,6 +3326,14 @@
               </w:rPr>
               <w:commentReference w:id="0"/>
             </w:r>
+            <w:commentRangeEnd w:id="1"/>
+            <w:r>
+              <w:rPr>
+                <w:rStyle w:val="CommentReference"/>
+                <w:lang w:val="en-US"/>
+              </w:rPr>
+              <w:commentReference w:id="1"/>
+            </w:r>
           </w:p>
         </w:tc>
         <w:tc>
@@ -3217,8 +3388,16 @@
               <w:rPr>
                 <w:color w:val="000000"/>
               </w:rPr>
-              <w:t>Laura Wegener Parfrey</w:t>
-            </w:r>
+              <w:t xml:space="preserve">Laura Wegener </w:t>
+            </w:r>
+            <w:proofErr w:type="spellStart"/>
+            <w:r>
+              <w:rPr>
+                <w:color w:val="000000"/>
+              </w:rPr>
+              <w:t>Parfrey</w:t>
+            </w:r>
+            <w:proofErr w:type="spellEnd"/>
           </w:p>
         </w:tc>
         <w:tc>
@@ -3260,9 +3439,11 @@
             </w:tcMar>
           </w:tcPr>
           <w:p>
+            <w:proofErr w:type="spellStart"/>
             <w:r>
               <w:t>na</w:t>
             </w:r>
+            <w:proofErr w:type="spellEnd"/>
           </w:p>
         </w:tc>
         <w:tc>
@@ -3282,14 +3463,14 @@
             </w:tcMar>
           </w:tcPr>
           <w:p>
-            <w:commentRangeStart w:id="1"/>
-            <w:commentRangeEnd w:id="1"/>
+            <w:commentRangeStart w:id="2"/>
+            <w:commentRangeEnd w:id="2"/>
             <w:r>
               <w:rPr>
                 <w:rStyle w:val="CommentReference"/>
                 <w:lang w:val="en-US"/>
               </w:rPr>
-              <w:commentReference w:id="1"/>
+              <w:commentReference w:id="2"/>
             </w:r>
           </w:p>
         </w:tc>
@@ -4341,7 +4522,21 @@
               <w:rPr>
                 <w:color w:val="000000"/>
               </w:rPr>
-              <w:t>Laura Parfrey, 604-992-8397</w:t>
+              <w:t xml:space="preserve">Laura </w:t>
+            </w:r>
+            <w:proofErr w:type="spellStart"/>
+            <w:r>
+              <w:rPr>
+                <w:color w:val="000000"/>
+              </w:rPr>
+              <w:t>Parfrey</w:t>
+            </w:r>
+            <w:proofErr w:type="spellEnd"/>
+            <w:r>
+              <w:rPr>
+                <w:color w:val="000000"/>
+              </w:rPr>
+              <w:t>, 604-992-8397</w:t>
             </w:r>
             <w:r>
               <w:rPr>
@@ -4349,20 +4544,20 @@
               </w:rPr>
               <w:t xml:space="preserve"> in cases where Laura is not on field trip. </w:t>
             </w:r>
-            <w:commentRangeStart w:id="2"/>
+            <w:commentRangeStart w:id="3"/>
             <w:r>
               <w:rPr>
                 <w:color w:val="000000"/>
               </w:rPr>
               <w:t xml:space="preserve">Vincent Billy </w:t>
             </w:r>
-            <w:commentRangeEnd w:id="2"/>
+            <w:commentRangeEnd w:id="3"/>
             <w:r>
               <w:rPr>
                 <w:rStyle w:val="CommentReference"/>
                 <w:lang w:val="en-US"/>
               </w:rPr>
-              <w:commentReference w:id="2"/>
+              <w:commentReference w:id="3"/>
             </w:r>
             <w:r>
               <w:rPr>
@@ -4392,20 +4587,42 @@
               <w:rPr>
                 <w:color w:val="000000"/>
               </w:rPr>
-              <w:t xml:space="preserve"> in the Parfrey lab) will be the alternate contact if Laura is on the trip. </w:t>
-            </w:r>
-          </w:p>
-          <w:p>
-            <w:pPr>
-              <w:rPr>
-                <w:color w:val="000000"/>
-              </w:rPr>
-            </w:pPr>
-            <w:r>
-              <w:rPr>
-                <w:color w:val="000000"/>
-              </w:rPr>
-              <w:t xml:space="preserve">Parfrey lab </w:t>
+              <w:t xml:space="preserve"> in the </w:t>
+            </w:r>
+            <w:proofErr w:type="spellStart"/>
+            <w:r>
+              <w:rPr>
+                <w:color w:val="000000"/>
+              </w:rPr>
+              <w:t>Parfrey</w:t>
+            </w:r>
+            <w:proofErr w:type="spellEnd"/>
+            <w:r>
+              <w:rPr>
+                <w:color w:val="000000"/>
+              </w:rPr>
+              <w:t xml:space="preserve"> lab) will be the alternate contact if Laura is on the trip. </w:t>
+            </w:r>
+          </w:p>
+          <w:p>
+            <w:pPr>
+              <w:rPr>
+                <w:color w:val="000000"/>
+              </w:rPr>
+            </w:pPr>
+            <w:proofErr w:type="spellStart"/>
+            <w:r>
+              <w:rPr>
+                <w:color w:val="000000"/>
+              </w:rPr>
+              <w:t>Parfrey</w:t>
+            </w:r>
+            <w:proofErr w:type="spellEnd"/>
+            <w:r>
+              <w:rPr>
+                <w:color w:val="000000"/>
+              </w:rPr>
+              <w:t xml:space="preserve"> lab </w:t>
             </w:r>
             <w:r>
               <w:rPr>
@@ -4480,7 +4697,21 @@
               <w:rPr>
                 <w:color w:val="000000"/>
               </w:rPr>
-              <w:t xml:space="preserve">A trip leader will be checking in and out on Parfrey lab </w:t>
+              <w:t xml:space="preserve">A trip leader will be checking in and out on </w:t>
+            </w:r>
+            <w:proofErr w:type="spellStart"/>
+            <w:r>
+              <w:rPr>
+                <w:color w:val="000000"/>
+              </w:rPr>
+              <w:t>Parfrey</w:t>
+            </w:r>
+            <w:proofErr w:type="spellEnd"/>
+            <w:r>
+              <w:rPr>
+                <w:color w:val="000000"/>
+              </w:rPr>
+              <w:t xml:space="preserve"> lab </w:t>
             </w:r>
             <w:r>
               <w:rPr>
@@ -4555,27 +4786,55 @@
               <w:rPr>
                 <w:color w:val="000000"/>
               </w:rPr>
-              <w:t xml:space="preserve">In Transit: The trip leader(s) will post a Slack message to the Parfrey lab #fieldtrip Slack channel during transit to and from each leg of the outbound and inbound trip (Vancouver, BC Ferries Tsawwassen/Sturdies Bay terminals, Galiano Island). </w:t>
-            </w:r>
-          </w:p>
-          <w:p>
-            <w:pPr>
-              <w:rPr>
-                <w:color w:val="000000"/>
-              </w:rPr>
-            </w:pPr>
-          </w:p>
-          <w:p>
-            <w:pPr>
-              <w:rPr>
-                <w:color w:val="000000"/>
-              </w:rPr>
-            </w:pPr>
-            <w:r>
-              <w:rPr>
-                <w:color w:val="000000"/>
-              </w:rPr>
-              <w:t>Field Sessions at Montague Harbour: Participants will also check in before and after each field session with the external contact person and the Parfrey lab #fieldtrip Slack channel following existing safety guidelines for the site, including filing a daily field plan with explicit risk assessment, weather report, and contact information that is signed by all participants.</w:t>
+              <w:t xml:space="preserve">In Transit: The trip leader(s) will post a Slack message to the </w:t>
+            </w:r>
+            <w:proofErr w:type="spellStart"/>
+            <w:r>
+              <w:rPr>
+                <w:color w:val="000000"/>
+              </w:rPr>
+              <w:t>Parfrey</w:t>
+            </w:r>
+            <w:proofErr w:type="spellEnd"/>
+            <w:r>
+              <w:rPr>
+                <w:color w:val="000000"/>
+              </w:rPr>
+              <w:t xml:space="preserve"> lab #fieldtrip Slack channel during transit to and from each leg of the outbound and inbound trip (Vancouver, BC Ferries Tsawwassen/Sturdies Bay terminals, Galiano Island). </w:t>
+            </w:r>
+          </w:p>
+          <w:p>
+            <w:pPr>
+              <w:rPr>
+                <w:color w:val="000000"/>
+              </w:rPr>
+            </w:pPr>
+          </w:p>
+          <w:p>
+            <w:pPr>
+              <w:rPr>
+                <w:color w:val="000000"/>
+              </w:rPr>
+            </w:pPr>
+            <w:r>
+              <w:rPr>
+                <w:color w:val="000000"/>
+              </w:rPr>
+              <w:t xml:space="preserve">Field Sessions at Montague Harbour: Participants will also check in before and after each field session with the external contact person and the </w:t>
+            </w:r>
+            <w:proofErr w:type="spellStart"/>
+            <w:r>
+              <w:rPr>
+                <w:color w:val="000000"/>
+              </w:rPr>
+              <w:t>Parfrey</w:t>
+            </w:r>
+            <w:proofErr w:type="spellEnd"/>
+            <w:r>
+              <w:rPr>
+                <w:color w:val="000000"/>
+              </w:rPr>
+              <w:t xml:space="preserve"> lab #fieldtrip Slack channel following existing safety guidelines for the site, including filing a daily field plan with explicit risk assessment, weather report, and contact information that is signed by all participants.</w:t>
             </w:r>
           </w:p>
           <w:p>
@@ -4721,7 +4980,15 @@
               </w:rPr>
             </w:pPr>
             <w:r>
-              <w:t>Emily: 778-984-6930 (Martin Kuerbis – Partner)</w:t>
+              <w:t xml:space="preserve">Emily: 778-984-6930 (Martin </w:t>
+            </w:r>
+            <w:proofErr w:type="spellStart"/>
+            <w:r>
+              <w:t>Kuerbis</w:t>
+            </w:r>
+            <w:proofErr w:type="spellEnd"/>
+            <w:r>
+              <w:t xml:space="preserve"> – Partner)</w:t>
             </w:r>
           </w:p>
           <w:p>
@@ -4731,25 +4998,23 @@
             <w:r>
               <w:t xml:space="preserve">506-471-7962 </w:t>
             </w:r>
-            <w:commentRangeStart w:id="3"/>
+            <w:commentRangeStart w:id="4"/>
             <w:r>
               <w:t>(</w:t>
             </w:r>
-            <w:ins w:id="4" w:author="Emily Adamczyk" w:date="2020-10-22T18:57:00Z">
-              <w:r>
-                <w:t>who is this number for?</w:t>
-              </w:r>
-            </w:ins>
+            <w:r>
+              <w:t>Paul Schenk - Father</w:t>
+            </w:r>
             <w:r>
               <w:t>)</w:t>
             </w:r>
-            <w:commentRangeEnd w:id="3"/>
+            <w:commentRangeEnd w:id="4"/>
             <w:r>
               <w:rPr>
                 <w:rStyle w:val="CommentReference"/>
                 <w:lang w:val="en-US"/>
               </w:rPr>
-              <w:commentReference w:id="3"/>
+              <w:commentReference w:id="4"/>
             </w:r>
           </w:p>
           <w:p>
@@ -5020,9 +5285,23 @@
             </w:tcMar>
           </w:tcPr>
           <w:p>
+            <w:r>
+              <w:t>Parc operators</w:t>
+            </w:r>
+            <w:r>
+              <w:t xml:space="preserve"> for</w:t>
+            </w:r>
             <w:commentRangeStart w:id="5"/>
             <w:r>
-              <w:t>Contacts who operate Monatgue Harbour parc</w:t>
+              <w:t xml:space="preserve"> </w:t>
+            </w:r>
+            <w:proofErr w:type="spellStart"/>
+            <w:r>
+              <w:t>Monatgue</w:t>
+            </w:r>
+            <w:proofErr w:type="spellEnd"/>
+            <w:r>
+              <w:t xml:space="preserve"> Harbour parc</w:t>
             </w:r>
           </w:p>
         </w:tc>
@@ -5613,7 +5892,23 @@
                 <w:lang w:eastAsia="en-CA"/>
               </w:rPr>
               <w:br/>
-              <w:t>Salt Spring Island, BC  V8K 1T1</w:t>
+              <w:t xml:space="preserve">Salt Spring Island, </w:t>
+            </w:r>
+            <w:proofErr w:type="gramStart"/>
+            <w:r>
+              <w:rPr>
+                <w:color w:val="333333"/>
+                <w:lang w:eastAsia="en-CA"/>
+              </w:rPr>
+              <w:t>BC  V</w:t>
+            </w:r>
+            <w:proofErr w:type="gramEnd"/>
+            <w:r>
+              <w:rPr>
+                <w:color w:val="333333"/>
+                <w:lang w:eastAsia="en-CA"/>
+              </w:rPr>
+              <w:t>8K 1T1</w:t>
             </w:r>
           </w:p>
           <w:p>
@@ -6051,7 +6346,7 @@
           </mc:Choice>
           <mc:Fallback>
             <w:pict>
-              <v:rect w14:anchorId="63368278" id="Rectangle 220" o:spid="_x0000_s1026" style="position:absolute;margin-left:-59.05pt;margin-top:119.5pt;width:73.5pt;height:21.7pt;rotation:-90;z-index:251659264;visibility:visible;mso-wrap-style:square;mso-wrap-distance-left:0;mso-wrap-distance-top:0;mso-wrap-distance-right:0;mso-wrap-distance-bottom:0;mso-position-horizontal:absolute;mso-position-horizontal-relative:text;mso-position-vertical:absolute;mso-position-vertical-relative:text;v-text-anchor:top" o:gfxdata="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" stroked="f">
+              <v:rect w14:anchorId="63368278" id="Rectangle 220" o:spid="_x0000_s1026" style="position:absolute;margin-left:-59.05pt;margin-top:119.5pt;width:73.5pt;height:21.7pt;rotation:-90;z-index:251659264;visibility:visible;mso-wrap-style:square;mso-wrap-distance-left:0;mso-wrap-distance-top:0;mso-wrap-distance-right:0;mso-wrap-distance-bottom:0;mso-position-horizontal:absolute;mso-position-horizontal-relative:text;mso-position-vertical:absolute;mso-position-vertical-relative:text;v-text-anchor:top" o:gfxdata="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" stroked="f">
                 <v:textbox inset="2.53958mm,1.2694mm,2.53958mm,1.2694mm">
                   <w:txbxContent>
                     <w:p>
@@ -7160,7 +7455,23 @@
                 <w:sz w:val="24"/>
                 <w:szCs w:val="24"/>
               </w:rPr>
-              <w:t>Injury or illness resulting in long-term or permanent  impairment and/or one or more fatalities</w:t>
+              <w:t xml:space="preserve">Injury or illness resulting in long-term or </w:t>
+            </w:r>
+            <w:proofErr w:type="gramStart"/>
+            <w:r>
+              <w:rPr>
+                <w:sz w:val="24"/>
+                <w:szCs w:val="24"/>
+              </w:rPr>
+              <w:t>permanent  impairment</w:t>
+            </w:r>
+            <w:proofErr w:type="gramEnd"/>
+            <w:r>
+              <w:rPr>
+                <w:sz w:val="24"/>
+                <w:szCs w:val="24"/>
+              </w:rPr>
+              <w:t xml:space="preserve"> and/or one or more fatalities</w:t>
             </w:r>
           </w:p>
         </w:tc>
@@ -11193,7 +11504,21 @@
               <w:rPr>
                 <w:color w:val="000000"/>
               </w:rPr>
-              <w:t xml:space="preserve">uring fall and winter low tides occur at night. All participants will be required to wear a headlamp and wear clothing with reflectors (e.g. rain gear or vest).  The trip leader will carry a back up flashlight.  Participants will maintain closer proximity (between 10 and 40 feet) and communicate frequently by talking. </w:t>
+              <w:t xml:space="preserve">uring fall and winter low tides occur at night. All participants will be required to wear a headlamp and wear clothing with reflectors (e.g. rain gear or vest).  The trip leader will carry a </w:t>
+            </w:r>
+            <w:proofErr w:type="spellStart"/>
+            <w:r>
+              <w:rPr>
+                <w:color w:val="000000"/>
+              </w:rPr>
+              <w:t>back up</w:t>
+            </w:r>
+            <w:proofErr w:type="spellEnd"/>
+            <w:r>
+              <w:rPr>
+                <w:color w:val="000000"/>
+              </w:rPr>
+              <w:t xml:space="preserve"> flashlight.  Participants will maintain closer proximity (between 10 and 40 feet) and communicate frequently by talking. </w:t>
             </w:r>
           </w:p>
           <w:p>
@@ -11664,7 +11989,21 @@
               <w:rPr>
                 <w:color w:val="000000"/>
               </w:rPr>
-              <w:t xml:space="preserve"> If the trip leader is incapacitated the participant will call 911 and the external contact (Laura Parfrey, 604-992-8397</w:t>
+              <w:t xml:space="preserve"> If the trip leader is incapacitated the participant will call 911 and the external contact (Laura </w:t>
+            </w:r>
+            <w:proofErr w:type="spellStart"/>
+            <w:r>
+              <w:rPr>
+                <w:color w:val="000000"/>
+              </w:rPr>
+              <w:t>Parfrey</w:t>
+            </w:r>
+            <w:proofErr w:type="spellEnd"/>
+            <w:r>
+              <w:rPr>
+                <w:color w:val="000000"/>
+              </w:rPr>
+              <w:t>, 604-992-8397</w:t>
             </w:r>
             <w:r>
               <w:rPr>
@@ -12285,7 +12624,21 @@
               <w:rPr>
                 <w:color w:val="000000"/>
               </w:rPr>
-              <w:t>Contact external UBC check-in person (Laura Parfrey or Vincent Billy)</w:t>
+              <w:t xml:space="preserve">Contact external UBC check-in person (Laura </w:t>
+            </w:r>
+            <w:proofErr w:type="spellStart"/>
+            <w:r>
+              <w:rPr>
+                <w:color w:val="000000"/>
+              </w:rPr>
+              <w:t>Parfrey</w:t>
+            </w:r>
+            <w:proofErr w:type="spellEnd"/>
+            <w:r>
+              <w:rPr>
+                <w:color w:val="000000"/>
+              </w:rPr>
+              <w:t xml:space="preserve"> or Vincent Billy)</w:t>
             </w:r>
           </w:p>
           <w:p>
@@ -12434,7 +12787,7 @@
       </w:r>
     </w:p>
   </w:comment>
-  <w:comment w:id="1" w:author="Emily Adamczyk" w:date="2020-10-22T19:53:00Z" w:initials="EA">
+  <w:comment w:id="1" w:author="sschenk@student.ubc.ca" w:date="2020-10-23T17:25:00Z" w:initials="s">
     <w:p>
       <w:pPr>
         <w:pStyle w:val="CommentText"/>
@@ -12446,11 +12799,36 @@
         <w:annotationRef/>
       </w:r>
       <w:r>
+        <w:t>They’re all expired from about 6 months ago. I had CPR-C</w:t>
+      </w:r>
+      <w:r>
+        <w:t xml:space="preserve"> (Red Cross)</w:t>
+      </w:r>
+      <w:r>
+        <w:t>, airway management,</w:t>
+      </w:r>
+      <w:r>
+        <w:t xml:space="preserve"> and all the waterfront lifeguarding things. </w:t>
+      </w:r>
+    </w:p>
+  </w:comment>
+  <w:comment w:id="2" w:author="Emily Adamczyk" w:date="2020-10-22T19:53:00Z" w:initials="EA">
+    <w:p>
+      <w:pPr>
+        <w:pStyle w:val="CommentText"/>
+      </w:pPr>
+      <w:r>
+        <w:rPr>
+          <w:rStyle w:val="CommentReference"/>
+        </w:rPr>
+        <w:annotationRef/>
+      </w:r>
+      <w:r>
         <w:t>Laura?</w:t>
       </w:r>
     </w:p>
   </w:comment>
-  <w:comment w:id="2" w:author="Emily Adamczyk" w:date="2020-10-23T09:29:00Z" w:initials="EA">
+  <w:comment w:id="3" w:author="Emily Adamczyk" w:date="2020-10-23T09:29:00Z" w:initials="EA">
     <w:p>
       <w:pPr>
         <w:pStyle w:val="CommentText"/>
@@ -12466,7 +12844,7 @@
       </w:r>
     </w:p>
   </w:comment>
-  <w:comment w:id="3" w:author="Emily Adamczyk" w:date="2020-10-22T18:58:00Z" w:initials="EA">
+  <w:comment w:id="4" w:author="Emily Adamczyk" w:date="2020-10-22T18:58:00Z" w:initials="EA">
     <w:p>
       <w:pPr>
         <w:pStyle w:val="CommentText"/>
@@ -12557,6 +12935,7 @@
 <file path=word/commentsExtended.xml><?xml version="1.0" encoding="utf-8"?>
 <w15:commentsEx xmlns:wpc="http://schemas.microsoft.com/office/word/2010/wordprocessingCanvas" xmlns:cx="http://schemas.microsoft.com/office/drawing/2014/chartex" xmlns:cx1="http://schemas.microsoft.com/office/drawing/2015/9/8/chartex" xmlns:cx2="http://schemas.microsoft.com/office/drawing/2015/10/21/chartex" xmlns:cx3="http://schemas.microsoft.com/office/drawing/2016/5/9/chartex" xmlns:cx4="http://schemas.microsoft.com/office/drawing/2016/5/10/chartex" xmlns:cx5="http://schemas.microsoft.com/office/drawing/2016/5/11/chartex" xmlns:cx6="http://schemas.microsoft.com/office/drawing/2016/5/12/chartex" xmlns:cx7="http://schemas.microsoft.com/office/drawing/2016/5/13/chartex" xmlns:cx8="http://schemas.microsoft.com/office/drawing/2016/5/14/chartex" xmlns:mc="http://schemas.openxmlformats.org/markup-compatibility/2006" xmlns:aink="http://schemas.microsoft.com/office/drawing/2016/ink" xmlns:am3d="http://schemas.microsoft.com/office/drawing/2017/model3d" xmlns:o="urn:schemas-microsoft-com:office:office" xmlns:r="http://schemas.openxmlformats.org/officeDocument/2006/relationships" xmlns:m="http://schemas.openxmlformats.org/officeDocument/2006/math" xmlns:v="urn:schemas-microsoft-com:vml" xmlns:wp14="http://schemas.microsoft.com/office/word/2010/wordprocessingDrawing" xmlns:wp="http://schemas.openxmlformats.org/drawingml/2006/wordprocessingDrawing" xmlns:w10="urn:schemas-microsoft-com:office:word" xmlns:w="http://schemas.openxmlformats.org/wordprocessingml/2006/main" xmlns:w14="http://schemas.microsoft.com/office/word/2010/wordml" xmlns:w15="http://schemas.microsoft.com/office/word/2012/wordml" xmlns:w16cex="http://schemas.microsoft.com/office/word/2018/wordml/cex" xmlns:w16cid="http://schemas.microsoft.com/office/word/2016/wordml/cid" xmlns:w16="http://schemas.microsoft.com/office/word/2018/wordml" xmlns:w16se="http://schemas.microsoft.com/office/word/2015/wordml/symex" xmlns:wpg="http://schemas.microsoft.com/office/word/2010/wordprocessingGroup" xmlns:wpi="http://schemas.microsoft.com/office/word/2010/wordprocessingInk" xmlns:wne="http://schemas.microsoft.com/office/word/2006/wordml" xmlns:wps="http://schemas.microsoft.com/office/word/2010/wordprocessingShape" mc:Ignorable="w14 w15 w16se w16cid w16 w16cex wp14">
   <w15:commentEx w15:paraId="01B86FE9" w15:done="0"/>
+  <w15:commentEx w15:paraId="7E6A7DB6" w15:paraIdParent="01B86FE9" w15:done="0"/>
   <w15:commentEx w15:paraId="5D69C91B" w15:done="0"/>
   <w15:commentEx w15:paraId="791B3B0F" w15:done="0"/>
   <w15:commentEx w15:paraId="4C6595F7" w15:done="0"/>
@@ -12569,6 +12948,7 @@
 <file path=word/commentsExtensible.xml><?xml version="1.0" encoding="utf-8"?>
 <w16cex:commentsExtensible xmlns:wpc="http://schemas.microsoft.com/office/word/2010/wordprocessingCanvas" xmlns:cx="http://schemas.microsoft.com/office/drawing/2014/chartex" xmlns:cx1="http://schemas.microsoft.com/office/drawing/2015/9/8/chartex" xmlns:cx2="http://schemas.microsoft.com/office/drawing/2015/10/21/chartex" xmlns:cx3="http://schemas.microsoft.com/office/drawing/2016/5/9/chartex" xmlns:cx4="http://schemas.microsoft.com/office/drawing/2016/5/10/chartex" xmlns:cx5="http://schemas.microsoft.com/office/drawing/2016/5/11/chartex" xmlns:cx6="http://schemas.microsoft.com/office/drawing/2016/5/12/chartex" xmlns:cx7="http://schemas.microsoft.com/office/drawing/2016/5/13/chartex" xmlns:cx8="http://schemas.microsoft.com/office/drawing/2016/5/14/chartex" xmlns:mc="http://schemas.openxmlformats.org/markup-compatibility/2006" xmlns:aink="http://schemas.microsoft.com/office/drawing/2016/ink" xmlns:am3d="http://schemas.microsoft.com/office/drawing/2017/model3d" xmlns:o="urn:schemas-microsoft-com:office:office" xmlns:r="http://schemas.openxmlformats.org/officeDocument/2006/relationships" xmlns:m="http://schemas.openxmlformats.org/officeDocument/2006/math" xmlns:v="urn:schemas-microsoft-com:vml" xmlns:wp14="http://schemas.microsoft.com/office/word/2010/wordprocessingDrawing" xmlns:wp="http://schemas.openxmlformats.org/drawingml/2006/wordprocessingDrawing" xmlns:w10="urn:schemas-microsoft-com:office:word" xmlns:w="http://schemas.openxmlformats.org/wordprocessingml/2006/main" xmlns:w14="http://schemas.microsoft.com/office/word/2010/wordml" xmlns:w15="http://schemas.microsoft.com/office/word/2012/wordml" xmlns:w16cex="http://schemas.microsoft.com/office/word/2018/wordml/cex" xmlns:w16cid="http://schemas.microsoft.com/office/word/2016/wordml/cid" xmlns:w16="http://schemas.microsoft.com/office/word/2018/wordml" xmlns:w16se="http://schemas.microsoft.com/office/word/2015/wordml/symex" xmlns:wpg="http://schemas.microsoft.com/office/word/2010/wordprocessingGroup" xmlns:wpi="http://schemas.microsoft.com/office/word/2010/wordprocessingInk" xmlns:wne="http://schemas.microsoft.com/office/word/2006/wordml" xmlns:wps="http://schemas.microsoft.com/office/word/2010/wordprocessingShape" mc:Ignorable="w14 w15 w16se w16cid w16 w16cex wp14">
   <w16cex:commentExtensible w16cex:durableId="233C5E32" w16cex:dateUtc="2020-10-23T02:38:00Z"/>
+  <w16cex:commentExtensible w16cex:durableId="233D9070" w16cex:dateUtc="2020-10-24T00:25:00Z"/>
   <w16cex:commentExtensible w16cex:durableId="233C61AD" w16cex:dateUtc="2020-10-23T02:53:00Z"/>
   <w16cex:commentExtensible w16cex:durableId="233D20F2" w16cex:dateUtc="2020-10-23T16:29:00Z"/>
   <w16cex:commentExtensible w16cex:durableId="233C54D0" w16cex:dateUtc="2020-10-23T01:58:00Z"/>
@@ -12581,6 +12961,7 @@
 <file path=word/commentsIds.xml><?xml version="1.0" encoding="utf-8"?>
 <w16cid:commentsIds xmlns:wpc="http://schemas.microsoft.com/office/word/2010/wordprocessingCanvas" xmlns:cx="http://schemas.microsoft.com/office/drawing/2014/chartex" xmlns:cx1="http://schemas.microsoft.com/office/drawing/2015/9/8/chartex" xmlns:cx2="http://schemas.microsoft.com/office/drawing/2015/10/21/chartex" xmlns:cx3="http://schemas.microsoft.com/office/drawing/2016/5/9/chartex" xmlns:cx4="http://schemas.microsoft.com/office/drawing/2016/5/10/chartex" xmlns:cx5="http://schemas.microsoft.com/office/drawing/2016/5/11/chartex" xmlns:cx6="http://schemas.microsoft.com/office/drawing/2016/5/12/chartex" xmlns:cx7="http://schemas.microsoft.com/office/drawing/2016/5/13/chartex" xmlns:cx8="http://schemas.microsoft.com/office/drawing/2016/5/14/chartex" xmlns:mc="http://schemas.openxmlformats.org/markup-compatibility/2006" xmlns:aink="http://schemas.microsoft.com/office/drawing/2016/ink" xmlns:am3d="http://schemas.microsoft.com/office/drawing/2017/model3d" xmlns:o="urn:schemas-microsoft-com:office:office" xmlns:r="http://schemas.openxmlformats.org/officeDocument/2006/relationships" xmlns:m="http://schemas.openxmlformats.org/officeDocument/2006/math" xmlns:v="urn:schemas-microsoft-com:vml" xmlns:wp14="http://schemas.microsoft.com/office/word/2010/wordprocessingDrawing" xmlns:wp="http://schemas.openxmlformats.org/drawingml/2006/wordprocessingDrawing" xmlns:w10="urn:schemas-microsoft-com:office:word" xmlns:w="http://schemas.openxmlformats.org/wordprocessingml/2006/main" xmlns:w14="http://schemas.microsoft.com/office/word/2010/wordml" xmlns:w15="http://schemas.microsoft.com/office/word/2012/wordml" xmlns:w16cex="http://schemas.microsoft.com/office/word/2018/wordml/cex" xmlns:w16cid="http://schemas.microsoft.com/office/word/2016/wordml/cid" xmlns:w16="http://schemas.microsoft.com/office/word/2018/wordml" xmlns:w16se="http://schemas.microsoft.com/office/word/2015/wordml/symex" xmlns:wpg="http://schemas.microsoft.com/office/word/2010/wordprocessingGroup" xmlns:wpi="http://schemas.microsoft.com/office/word/2010/wordprocessingInk" xmlns:wne="http://schemas.microsoft.com/office/word/2006/wordml" xmlns:wps="http://schemas.microsoft.com/office/word/2010/wordprocessingShape" mc:Ignorable="w14 w15 w16se w16cid w16 w16cex wp14">
   <w16cid:commentId w16cid:paraId="01B86FE9" w16cid:durableId="233C5E32"/>
+  <w16cid:commentId w16cid:paraId="7E6A7DB6" w16cid:durableId="233D9070"/>
   <w16cid:commentId w16cid:paraId="5D69C91B" w16cid:durableId="233C61AD"/>
   <w16cid:commentId w16cid:paraId="791B3B0F" w16cid:durableId="233D20F2"/>
   <w16cid:commentId w16cid:paraId="4C6595F7" w16cid:durableId="233C54D0"/>
@@ -14767,28 +15148,28 @@
 </file>
 
 <file path=customXml/item1.xml><?xml version="1.0" encoding="utf-8"?>
-<b:Sources xmlns:b="http://schemas.openxmlformats.org/officeDocument/2006/bibliography" xmlns="http://schemas.openxmlformats.org/officeDocument/2006/bibliography" SelectedStyle="\APASixthEditionOfficeOnline.xsl" StyleName="APA" Version="6"/>
-</file>
-
-<file path=customXml/item2.xml><?xml version="1.0" encoding="utf-8"?>
 <go:gDocsCustomXmlDataStorage xmlns:go="http://customooxmlschemas.google.com/" xmlns:r="http://schemas.openxmlformats.org/officeDocument/2006/relationships">
   <go:docsCustomData xmlns:go="http://customooxmlschemas.google.com/" roundtripDataSignature="AMtx7mgl+WuWfUKYSi0JZei/xwGpHH4NwQ==">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</go:docsCustomData>
 </go:gDocsCustomXmlDataStorage>
 </file>
 
-<file path=customXml/itemProps1.xml><?xml version="1.0" encoding="utf-8"?>
-<ds:datastoreItem xmlns:ds="http://schemas.openxmlformats.org/officeDocument/2006/customXml" ds:itemID="{D9ED1119-A974-D745-B9AA-E39124395939}">
-  <ds:schemaRefs>
-    <ds:schemaRef ds:uri="http://schemas.openxmlformats.org/officeDocument/2006/bibliography"/>
-  </ds:schemaRefs>
-</ds:datastoreItem>
+<file path=customXml/item2.xml><?xml version="1.0" encoding="utf-8"?>
+<b:Sources xmlns:b="http://schemas.openxmlformats.org/officeDocument/2006/bibliography" xmlns="http://schemas.openxmlformats.org/officeDocument/2006/bibliography" SelectedStyle="\APASixthEditionOfficeOnline.xsl" StyleName="APA" Version="6"/>
 </file>
 
-<file path=customXml/itemProps2.xml><?xml version="1.0" encoding="utf-8"?>
+<file path=customXml/itemProps1.xml><?xml version="1.0" encoding="utf-8"?>
 <ds:datastoreItem xmlns:ds="http://schemas.openxmlformats.org/officeDocument/2006/customXml" ds:itemID="{11111111-1234-1234-1234-123412341234}">
   <ds:schemaRefs>
     <ds:schemaRef ds:uri="http://customooxmlschemas.google.com/"/>
     <ds:schemaRef ds:uri="http://schemas.openxmlformats.org/officeDocument/2006/relationships"/>
   </ds:schemaRefs>
 </ds:datastoreItem>
+</file>
+
+<file path=customXml/itemProps2.xml><?xml version="1.0" encoding="utf-8"?>
+<ds:datastoreItem xmlns:ds="http://schemas.openxmlformats.org/officeDocument/2006/customXml" ds:itemID="{D9ED1119-A974-D745-B9AA-E39124395939}">
+  <ds:schemaRefs>
+    <ds:schemaRef ds:uri="http://schemas.openxmlformats.org/officeDocument/2006/bibliography"/>
+  </ds:schemaRefs>
+</ds:datastoreItem>
 </file>
</xml_diff>